<commit_message>
update mark recapture and update fish and invert data generation
</commit_message>
<xml_diff>
--- a/ms_drafts/Body Size Data Processing.docx
+++ b/ms_drafts/Body Size Data Processing.docx
@@ -9,7 +9,22 @@
     </w:p>
     <w:p>
       <w:r>
-        <w:t xml:space="preserve">NEON collects macroinvertebrate data via fixed-area samplers (e.g., Surber samples) and measures insect body sizes using XXXXX. In contrast, fish are collected using 3-pass removal electrofishing within stream reaches that vary in area across study sites. </w:t>
+        <w:t xml:space="preserve">NEON collects macroinvertebrate data via fixed-area samplers (e.g., Surber samples) and measures insect body </w:t>
+      </w:r>
+      <w:r>
+        <w:t>lengths to the nearest mm</w:t>
+      </w:r>
+      <w:r>
+        <w:t>. While the samplers vary, all mesh sizes are the same (243 um)</w:t>
+      </w:r>
+      <w:r>
+        <w:t xml:space="preserve">. </w:t>
+      </w:r>
+      <w:r>
+        <w:t>F</w:t>
+      </w:r>
+      <w:r>
+        <w:t xml:space="preserve">ish are collected using 3-pass removal electrofishing within stream reaches that vary in area across study sites. </w:t>
       </w:r>
       <w:r>
         <w:t>For each collection, the first 50 fish per taxon are measured for total length in mm</w:t>
@@ -40,7 +55,12 @@
       </w:r>
       <w:proofErr w:type="gramEnd"/>
       <w:r>
-        <w:t xml:space="preserve"> per pass per reach, and another with the length of the first 50 fish caught per taxon per reach (but not per pass). To convert both types of samples into a single format containing abundance (per square meter) of each dry mass, whether macroinvertebrate or fish, multiple data steps were required as described below.  </w:t>
+        <w:t xml:space="preserve"> per pass per reach, and another with the length of the first 50 fish caught per taxon per reach (but not per pass). To convert both types of samp</w:t>
+      </w:r>
+      <w:bookmarkStart w:id="1" w:name="_GoBack"/>
+      <w:bookmarkEnd w:id="1"/>
+      <w:r>
+        <w:t xml:space="preserve">les into a single format containing abundance (per square meter) of each dry mass, whether macroinvertebrate or fish, multiple data steps were required as described below.  </w:t>
       </w:r>
     </w:p>
     <w:p>
@@ -53,15 +73,157 @@
         <w:rPr>
           <w:i/>
         </w:rPr>
-        <w:t>Macroinvertebrates</w:t>
+        <w:t>Macroinvertebrate</w:t>
       </w:r>
     </w:p>
     <w:p>
+      <w:commentRangeStart w:id="2"/>
+      <w:r>
+        <w:t xml:space="preserve">Macroinvertebrate lengths ranged from 1 to </w:t>
+      </w:r>
+      <w:r>
+        <w:t>86 mm. However, as shown below</w:t>
+      </w:r>
+      <w:r>
+        <w:t xml:space="preserve">, the </w:t>
+      </w:r>
+      <w:r>
+        <w:t xml:space="preserve">samplers appeared to undercount insects less than </w:t>
+      </w:r>
+      <w:r>
+        <w:t>~3</w:t>
+      </w:r>
+      <w:r>
+        <w:t xml:space="preserve"> mm (Figure X).</w:t>
+      </w:r>
+      <w:r>
+        <w:t xml:space="preserve"> Insects of 3 mm or less tend to have head widths that are less than 250 </w:t>
+      </w:r>
+      <w:proofErr w:type="gramStart"/>
+      <w:r>
+        <w:t>um</w:t>
+      </w:r>
+      <w:proofErr w:type="gramEnd"/>
+      <w:r>
+        <w:t xml:space="preserve"> (</w:t>
+      </w:r>
+      <w:proofErr w:type="spellStart"/>
+      <w:r>
+        <w:t>Stoffels</w:t>
+      </w:r>
+      <w:proofErr w:type="spellEnd"/>
+      <w:r>
+        <w:t xml:space="preserve"> et al. 2003)</w:t>
+      </w:r>
+      <w:r>
+        <w:t>, suggesting the possibility that insects of this size or smaller could pass through the mesh</w:t>
+      </w:r>
+      <w:r>
+        <w:t xml:space="preserve">. We assumed that this might </w:t>
+      </w:r>
+      <w:r>
+        <w:t xml:space="preserve">generate undercounts for insects </w:t>
+      </w:r>
+      <w:r>
+        <w:t>as seen in Figure X and removed lengths less than 3mm from the analysis.</w:t>
+      </w:r>
+    </w:p>
+    <w:p>
+      <w:r>
+        <w:rPr>
+          <w:noProof/>
+        </w:rPr>
+        <w:drawing>
+          <wp:inline distT="0" distB="0" distL="0" distR="0" wp14:anchorId="402E6DA3" wp14:editId="7EE22150">
+            <wp:extent cx="5486400" cy="2743200"/>
+            <wp:effectExtent l="0" t="0" r="0" b="0"/>
+            <wp:docPr id="2" name="Picture 2"/>
+            <wp:cNvGraphicFramePr>
+              <a:graphicFrameLocks xmlns:a="http://schemas.openxmlformats.org/drawingml/2006/main" noChangeAspect="1"/>
+            </wp:cNvGraphicFramePr>
+            <a:graphic xmlns:a="http://schemas.openxmlformats.org/drawingml/2006/main">
+              <a:graphicData uri="http://schemas.openxmlformats.org/drawingml/2006/picture">
+                <pic:pic xmlns:pic="http://schemas.openxmlformats.org/drawingml/2006/picture">
+                  <pic:nvPicPr>
+                    <pic:cNvPr id="2" name="all_and_culled_macros.jpg"/>
+                    <pic:cNvPicPr/>
+                  </pic:nvPicPr>
+                  <pic:blipFill>
+                    <a:blip r:embed="rId11" cstate="print">
+                      <a:extLst>
+                        <a:ext uri="{28A0092B-C50C-407E-A947-70E740481C1C}">
+                          <a14:useLocalDpi xmlns:a14="http://schemas.microsoft.com/office/drawing/2010/main" val="0"/>
+                        </a:ext>
+                      </a:extLst>
+                    </a:blip>
+                    <a:stretch>
+                      <a:fillRect/>
+                    </a:stretch>
+                  </pic:blipFill>
+                  <pic:spPr>
+                    <a:xfrm>
+                      <a:off x="0" y="0"/>
+                      <a:ext cx="5486400" cy="2743200"/>
+                    </a:xfrm>
+                    <a:prstGeom prst="rect">
+                      <a:avLst/>
+                    </a:prstGeom>
+                  </pic:spPr>
+                </pic:pic>
+              </a:graphicData>
+            </a:graphic>
+          </wp:inline>
+        </w:drawing>
+      </w:r>
+    </w:p>
+    <w:p>
+      <w:r>
+        <w:t>Figure X.</w:t>
+      </w:r>
+      <w:r>
+        <w:t xml:space="preserve"> The total number (n) of macroinvertebrates in each </w:t>
+      </w:r>
+      <w:r>
+        <w:t>length clas</w:t>
+      </w:r>
+      <w:r>
+        <w:t xml:space="preserve">s. Data are plotted for all measures in the neon macroinvertebrate dataset </w:t>
+      </w:r>
+      <w:r>
+        <w:t xml:space="preserve">totaling </w:t>
+      </w:r>
+      <w:r>
+        <w:t>141,246</w:t>
+      </w:r>
+      <w:r>
+        <w:t xml:space="preserve"> length measures</w:t>
+      </w:r>
+      <w:r>
+        <w:t>.</w:t>
+      </w:r>
+      <w:commentRangeEnd w:id="2"/>
+      <w:r>
+        <w:rPr>
+          <w:rStyle w:val="CommentReference"/>
+        </w:rPr>
+        <w:commentReference w:id="2"/>
+      </w:r>
+    </w:p>
+    <w:p/>
+    <w:p>
+      <w:commentRangeStart w:id="3"/>
       <w:r>
         <w:rPr>
           <w:i/>
         </w:rPr>
         <w:t>Fish</w:t>
+      </w:r>
+      <w:commentRangeEnd w:id="3"/>
+      <w:r>
+        <w:rPr>
+          <w:rStyle w:val="CommentReference"/>
+        </w:rPr>
+        <w:commentReference w:id="3"/>
       </w:r>
     </w:p>
     <w:p>
@@ -111,19 +273,19 @@
         </w:rPr>
         <w:t xml:space="preserve"> (</w:t>
       </w:r>
-      <w:commentRangeStart w:id="1"/>
+      <w:commentRangeStart w:id="4"/>
       <w:r>
         <w:rPr>
           <w:bCs/>
         </w:rPr>
         <w:t>NEON 2022)</w:t>
       </w:r>
-      <w:commentRangeEnd w:id="1"/>
+      <w:commentRangeEnd w:id="4"/>
       <w:r>
         <w:rPr>
           <w:rStyle w:val="CommentReference"/>
         </w:rPr>
-        <w:commentReference w:id="1"/>
+        <w:commentReference w:id="4"/>
       </w:r>
       <w:r>
         <w:rPr>
@@ -168,24 +330,287 @@
         <w:rPr>
           <w:bCs/>
         </w:rPr>
-        <w:t xml:space="preserve">individual measurements per species. </w:t>
-      </w:r>
-      <w:r>
-        <w:rPr>
-          <w:bCs/>
-        </w:rPr>
-        <w:t xml:space="preserve">Most species have fewer than 50 measurements, though in some cases there are more than 50. </w:t>
-      </w:r>
-      <w:r>
-        <w:rPr>
-          <w:bCs/>
-        </w:rPr>
-        <w:t>Length measurements were converted to dry mass estimates (mg) using published length-weight equations specific to the fish species or family (FISHBASE).</w:t>
+        <w:t xml:space="preserve">individual </w:t>
+      </w:r>
+      <w:r>
+        <w:rPr>
+          <w:bCs/>
+        </w:rPr>
+        <w:t xml:space="preserve">total length </w:t>
+      </w:r>
+      <w:r>
+        <w:rPr>
+          <w:bCs/>
+        </w:rPr>
+        <w:t xml:space="preserve">measurements per species. </w:t>
+      </w:r>
+      <w:r>
+        <w:rPr>
+          <w:bCs/>
+        </w:rPr>
+        <w:t xml:space="preserve">Most species have fewer than 50 measurements, </w:t>
+      </w:r>
+      <w:r>
+        <w:rPr>
+          <w:bCs/>
+        </w:rPr>
+        <w:t>and</w:t>
+      </w:r>
+      <w:r>
+        <w:rPr>
+          <w:bCs/>
+        </w:rPr>
+        <w:t xml:space="preserve"> in some </w:t>
+      </w:r>
+      <w:proofErr w:type="gramStart"/>
+      <w:r>
+        <w:rPr>
+          <w:bCs/>
+        </w:rPr>
+        <w:t>cases</w:t>
+      </w:r>
+      <w:proofErr w:type="gramEnd"/>
+      <w:r>
+        <w:rPr>
+          <w:bCs/>
+        </w:rPr>
+        <w:t xml:space="preserve"> there are more than 50. </w:t>
+      </w:r>
+      <w:r>
+        <w:rPr>
+          <w:bCs/>
+        </w:rPr>
+        <w:t xml:space="preserve">Length measurements were </w:t>
+      </w:r>
+      <w:r>
+        <w:rPr>
+          <w:bCs/>
+        </w:rPr>
+        <w:lastRenderedPageBreak/>
+        <w:t>converted to dry mass estimates (mg) using published length-weight equations specific to the fish species or family (FISHBASE).</w:t>
       </w:r>
     </w:p>
     <w:p>
       <w:pPr>
         <w:rPr>
+          <w:bCs/>
+        </w:rPr>
+      </w:pPr>
+      <w:r>
+        <w:rPr>
+          <w:bCs/>
+        </w:rPr>
+        <w:t xml:space="preserve">There was clear bias in the dataset that suggested undercounting of </w:t>
+      </w:r>
+      <w:r>
+        <w:rPr>
+          <w:bCs/>
+        </w:rPr>
+        <w:t>small fish</w:t>
+      </w:r>
+      <w:r>
+        <w:rPr>
+          <w:bCs/>
+        </w:rPr>
+        <w:t xml:space="preserve"> (Figure X)</w:t>
+      </w:r>
+      <w:r>
+        <w:rPr>
+          <w:bCs/>
+        </w:rPr>
+        <w:t>.</w:t>
+      </w:r>
+      <w:r>
+        <w:rPr>
+          <w:bCs/>
+        </w:rPr>
+        <w:t xml:space="preserve"> NEON uses </w:t>
+      </w:r>
+      <w:r>
+        <w:rPr>
+          <w:bCs/>
+        </w:rPr>
+        <w:t xml:space="preserve">block nets and dip nets that typically have a mesh size of </w:t>
+      </w:r>
+      <w:r>
+        <w:rPr>
+          <w:bCs/>
+        </w:rPr>
+        <w:t xml:space="preserve">3.175 mm. </w:t>
+      </w:r>
+      <w:r>
+        <w:rPr>
+          <w:bCs/>
+        </w:rPr>
+        <w:t xml:space="preserve">Following Garcia et al. (1994), we removed fish with body diameters less than two times the mesh diameter before analyzing the data. To </w:t>
+      </w:r>
+      <w:r>
+        <w:rPr>
+          <w:bCs/>
+        </w:rPr>
+        <w:t>determine fish</w:t>
+      </w:r>
+      <w:r>
+        <w:rPr>
+          <w:bCs/>
+        </w:rPr>
+        <w:t xml:space="preserve"> diameters, we </w:t>
+      </w:r>
+      <w:r>
+        <w:rPr>
+          <w:bCs/>
+        </w:rPr>
+        <w:t xml:space="preserve">first converted lengths to girth (i.e., circumference) using published length/girth ratios (Jones et al. 1999). We then converted girths to diameters, assuming a perfect circle, </w:t>
+      </w:r>
+      <w:r>
+        <w:rPr>
+          <w:bCs/>
+        </w:rPr>
+        <w:t xml:space="preserve">using the formula d = c/pi. Fish with d </w:t>
+      </w:r>
+      <w:r>
+        <w:rPr>
+          <w:bCs/>
+        </w:rPr>
+        <w:t>less than or equal to</w:t>
+      </w:r>
+      <w:r>
+        <w:rPr>
+          <w:bCs/>
+        </w:rPr>
+        <w:t xml:space="preserve"> 6.</w:t>
+      </w:r>
+      <w:r>
+        <w:rPr>
+          <w:bCs/>
+        </w:rPr>
+        <w:t>35</w:t>
+      </w:r>
+      <w:r>
+        <w:rPr>
+          <w:bCs/>
+        </w:rPr>
+        <w:t xml:space="preserve"> mm</w:t>
+      </w:r>
+      <w:r>
+        <w:rPr>
+          <w:bCs/>
+        </w:rPr>
+        <w:t xml:space="preserve"> (</w:t>
+      </w:r>
+      <w:r>
+        <w:rPr>
+          <w:bCs/>
+        </w:rPr>
+        <w:t>i.e., less than 34.8 mm total length)</w:t>
+      </w:r>
+      <w:r>
+        <w:rPr>
+          <w:bCs/>
+        </w:rPr>
+        <w:t xml:space="preserve"> were then removed from the dataset prior to analysis.</w:t>
+      </w:r>
+    </w:p>
+    <w:p>
+      <w:pPr>
+        <w:rPr>
+          <w:bCs/>
+        </w:rPr>
+      </w:pPr>
+      <w:r>
+        <w:rPr>
+          <w:bCs/>
+          <w:noProof/>
+        </w:rPr>
+        <w:drawing>
+          <wp:inline distT="0" distB="0" distL="0" distR="0" wp14:anchorId="7FF7428E" wp14:editId="4EEC00CE">
+            <wp:extent cx="5486400" cy="2743200"/>
+            <wp:effectExtent l="0" t="0" r="0" b="0"/>
+            <wp:docPr id="3" name="Picture 3"/>
+            <wp:cNvGraphicFramePr>
+              <a:graphicFrameLocks xmlns:a="http://schemas.openxmlformats.org/drawingml/2006/main" noChangeAspect="1"/>
+            </wp:cNvGraphicFramePr>
+            <a:graphic xmlns:a="http://schemas.openxmlformats.org/drawingml/2006/main">
+              <a:graphicData uri="http://schemas.openxmlformats.org/drawingml/2006/picture">
+                <pic:pic xmlns:pic="http://schemas.openxmlformats.org/drawingml/2006/picture">
+                  <pic:nvPicPr>
+                    <pic:cNvPr id="3" name="all_and_culled.jpg"/>
+                    <pic:cNvPicPr/>
+                  </pic:nvPicPr>
+                  <pic:blipFill>
+                    <a:blip r:embed="rId12" cstate="print">
+                      <a:extLst>
+                        <a:ext uri="{28A0092B-C50C-407E-A947-70E740481C1C}">
+                          <a14:useLocalDpi xmlns:a14="http://schemas.microsoft.com/office/drawing/2010/main" val="0"/>
+                        </a:ext>
+                      </a:extLst>
+                    </a:blip>
+                    <a:stretch>
+                      <a:fillRect/>
+                    </a:stretch>
+                  </pic:blipFill>
+                  <pic:spPr>
+                    <a:xfrm>
+                      <a:off x="0" y="0"/>
+                      <a:ext cx="5486400" cy="2743200"/>
+                    </a:xfrm>
+                    <a:prstGeom prst="rect">
+                      <a:avLst/>
+                    </a:prstGeom>
+                  </pic:spPr>
+                </pic:pic>
+              </a:graphicData>
+            </a:graphic>
+          </wp:inline>
+        </w:drawing>
+      </w:r>
+    </w:p>
+    <w:p>
+      <w:pPr>
+        <w:rPr>
+          <w:bCs/>
+        </w:rPr>
+      </w:pPr>
+      <w:r>
+        <w:rPr>
+          <w:bCs/>
+        </w:rPr>
+        <w:t xml:space="preserve">Figure X. Distributions of </w:t>
+      </w:r>
+      <w:r>
+        <w:rPr>
+          <w:bCs/>
+        </w:rPr>
+        <w:t xml:space="preserve">~70,000 </w:t>
+      </w:r>
+      <w:r>
+        <w:rPr>
+          <w:bCs/>
+        </w:rPr>
+        <w:t xml:space="preserve">individual fish lengths. After converting lengths to diameters, we excluded fish that were less than 2 times the width of the </w:t>
+      </w:r>
+      <w:r>
+        <w:rPr>
+          <w:bCs/>
+        </w:rPr>
+        <w:t>mesh diameters to limit bias against small fish.</w:t>
+      </w:r>
+      <w:r>
+        <w:rPr>
+          <w:bCs/>
+        </w:rPr>
+        <w:t xml:space="preserve"> Rugs on the x-axis show the distribution of data in each dataset</w:t>
+      </w:r>
+      <w:r>
+        <w:rPr>
+          <w:bCs/>
+        </w:rPr>
+        <w:t>.</w:t>
+      </w:r>
+    </w:p>
+    <w:p>
+      <w:pPr>
+        <w:rPr>
           <w:b/>
           <w:bCs/>
         </w:rPr>
@@ -471,15 +896,14 @@
         <w:rPr>
           <w:bCs/>
         </w:rPr>
-        <w:t>body size per m2. These estimates were then combined with macroinvertebrate estimates to generate a list of body sizes (mg dry mass) and their abundance (no/m2) for both fish and macroinvertebrates.</w:t>
-      </w:r>
-      <w:bookmarkStart w:id="2" w:name="_GoBack"/>
-      <w:bookmarkEnd w:id="2"/>
-      <w:r>
-        <w:rPr>
-          <w:bCs/>
-        </w:rPr>
-        <w:t xml:space="preserve"> </w:t>
+        <w:t xml:space="preserve">body size per m2. These estimates were then </w:t>
+      </w:r>
+      <w:r>
+        <w:rPr>
+          <w:bCs/>
+        </w:rPr>
+        <w:lastRenderedPageBreak/>
+        <w:t xml:space="preserve">combined with macroinvertebrate estimates to generate a list of body sizes (mg dry mass) and their abundance (no/m2) for both fish and macroinvertebrates. </w:t>
       </w:r>
       <w:r>
         <w:rPr>
@@ -639,7 +1063,84 @@
       </w:r>
     </w:p>
   </w:comment>
-  <w:comment w:id="1" w:author="Wesner, Jeff S" w:date="2022-08-15T17:09:00Z" w:initials="WJS">
+  <w:comment w:id="2" w:author="Wesner, Jeff S" w:date="2022-10-23T13:08:00Z" w:initials="WJS">
+    <w:p>
+      <w:pPr>
+        <w:pStyle w:val="CommentText"/>
+      </w:pPr>
+      <w:r>
+        <w:rPr>
+          <w:rStyle w:val="CommentReference"/>
+        </w:rPr>
+        <w:annotationRef/>
+      </w:r>
+      <w:r>
+        <w:t>After talking with Justin – we will alter this</w:t>
+      </w:r>
+      <w:r>
+        <w:t xml:space="preserve"> a bit to fit with the previous analyses. In Pomeranz et al. (2022), we gave a justification for limiting </w:t>
+      </w:r>
+      <w:proofErr w:type="spellStart"/>
+      <w:r>
+        <w:t>macroinverts</w:t>
+      </w:r>
+      <w:proofErr w:type="spellEnd"/>
+      <w:r>
+        <w:t xml:space="preserve"> to &gt;=0.0026 mg DM.</w:t>
+      </w:r>
+      <w:r>
+        <w:t xml:space="preserve"> We will stick with that.</w:t>
+      </w:r>
+    </w:p>
+    <w:p>
+      <w:pPr>
+        <w:pStyle w:val="CommentText"/>
+      </w:pPr>
+    </w:p>
+    <w:p>
+      <w:pPr>
+        <w:pStyle w:val="CommentText"/>
+      </w:pPr>
+      <w:r>
+        <w:t>I’m leaving the current text here as a placeholder.</w:t>
+      </w:r>
+    </w:p>
+    <w:p>
+      <w:pPr>
+        <w:pStyle w:val="CommentText"/>
+      </w:pPr>
+    </w:p>
+    <w:p>
+      <w:pPr>
+        <w:pStyle w:val="CommentText"/>
+      </w:pPr>
+      <w:r>
+        <w:t>The correct cutoff is already embedded in the code for creating the data.</w:t>
+      </w:r>
+    </w:p>
+    <w:p>
+      <w:pPr>
+        <w:pStyle w:val="CommentText"/>
+      </w:pPr>
+    </w:p>
+  </w:comment>
+  <w:comment w:id="3" w:author="Wesner, Jeff S" w:date="2022-10-23T13:09:00Z" w:initials="WJS">
+    <w:p>
+      <w:pPr>
+        <w:pStyle w:val="CommentText"/>
+      </w:pPr>
+      <w:r>
+        <w:rPr>
+          <w:rStyle w:val="CommentReference"/>
+        </w:rPr>
+        <w:annotationRef/>
+      </w:r>
+      <w:r>
+        <w:t>Confirmed this approach in email with Justin. Fish will be culled as described here (this is already embedded in the code)</w:t>
+      </w:r>
+    </w:p>
+  </w:comment>
+  <w:comment w:id="4" w:author="Wesner, Jeff S" w:date="2022-08-15T17:09:00Z" w:initials="WJS">
     <w:p>
       <w:pPr>
         <w:pStyle w:val="CommentText"/>
@@ -687,6 +1188,8 @@
 <file path=word/commentsExtended.xml><?xml version="1.0" encoding="utf-8"?>
 <w15:commentsEx xmlns:wpc="http://schemas.microsoft.com/office/word/2010/wordprocessingCanvas" xmlns:cx="http://schemas.microsoft.com/office/drawing/2014/chartex" xmlns:cx1="http://schemas.microsoft.com/office/drawing/2015/9/8/chartex" xmlns:cx2="http://schemas.microsoft.com/office/drawing/2015/10/21/chartex" xmlns:cx3="http://schemas.microsoft.com/office/drawing/2016/5/9/chartex" xmlns:cx4="http://schemas.microsoft.com/office/drawing/2016/5/10/chartex" xmlns:cx5="http://schemas.microsoft.com/office/drawing/2016/5/11/chartex" xmlns:cx6="http://schemas.microsoft.com/office/drawing/2016/5/12/chartex" xmlns:cx7="http://schemas.microsoft.com/office/drawing/2016/5/13/chartex" xmlns:cx8="http://schemas.microsoft.com/office/drawing/2016/5/14/chartex" xmlns:mc="http://schemas.openxmlformats.org/markup-compatibility/2006" xmlns:aink="http://schemas.microsoft.com/office/drawing/2016/ink" xmlns:am3d="http://schemas.microsoft.com/office/drawing/2017/model3d" xmlns:o="urn:schemas-microsoft-com:office:office" xmlns:r="http://schemas.openxmlformats.org/officeDocument/2006/relationships" xmlns:m="http://schemas.openxmlformats.org/officeDocument/2006/math" xmlns:v="urn:schemas-microsoft-com:vml" xmlns:wp14="http://schemas.microsoft.com/office/word/2010/wordprocessingDrawing" xmlns:wp="http://schemas.openxmlformats.org/drawingml/2006/wordprocessingDrawing" xmlns:w10="urn:schemas-microsoft-com:office:word" xmlns:w="http://schemas.openxmlformats.org/wordprocessingml/2006/main" xmlns:w14="http://schemas.microsoft.com/office/word/2010/wordml" xmlns:w15="http://schemas.microsoft.com/office/word/2012/wordml" xmlns:w16cid="http://schemas.microsoft.com/office/word/2016/wordml/cid" xmlns:w16se="http://schemas.microsoft.com/office/word/2015/wordml/symex" xmlns:wpg="http://schemas.microsoft.com/office/word/2010/wordprocessingGroup" xmlns:wpi="http://schemas.microsoft.com/office/word/2010/wordprocessingInk" xmlns:wne="http://schemas.microsoft.com/office/word/2006/wordml" xmlns:wps="http://schemas.microsoft.com/office/word/2010/wordprocessingShape" mc:Ignorable="w14 w15 w16se w16cid wp14">
   <w15:commentEx w15:paraId="487E546E" w15:done="0"/>
+  <w15:commentEx w15:paraId="47E359D5" w15:done="0"/>
+  <w15:commentEx w15:paraId="2ECC9EA5" w15:done="0"/>
   <w15:commentEx w15:paraId="00724519" w15:done="0"/>
 </w15:commentsEx>
 </file>
@@ -694,6 +1197,8 @@
 <file path=word/commentsIds.xml><?xml version="1.0" encoding="utf-8"?>
 <w16cid:commentsIds xmlns:wpc="http://schemas.microsoft.com/office/word/2010/wordprocessingCanvas" xmlns:cx="http://schemas.microsoft.com/office/drawing/2014/chartex" xmlns:cx1="http://schemas.microsoft.com/office/drawing/2015/9/8/chartex" xmlns:cx2="http://schemas.microsoft.com/office/drawing/2015/10/21/chartex" xmlns:cx3="http://schemas.microsoft.com/office/drawing/2016/5/9/chartex" xmlns:cx4="http://schemas.microsoft.com/office/drawing/2016/5/10/chartex" xmlns:cx5="http://schemas.microsoft.com/office/drawing/2016/5/11/chartex" xmlns:cx6="http://schemas.microsoft.com/office/drawing/2016/5/12/chartex" xmlns:cx7="http://schemas.microsoft.com/office/drawing/2016/5/13/chartex" xmlns:cx8="http://schemas.microsoft.com/office/drawing/2016/5/14/chartex" xmlns:mc="http://schemas.openxmlformats.org/markup-compatibility/2006" xmlns:aink="http://schemas.microsoft.com/office/drawing/2016/ink" xmlns:am3d="http://schemas.microsoft.com/office/drawing/2017/model3d" xmlns:o="urn:schemas-microsoft-com:office:office" xmlns:r="http://schemas.openxmlformats.org/officeDocument/2006/relationships" xmlns:m="http://schemas.openxmlformats.org/officeDocument/2006/math" xmlns:v="urn:schemas-microsoft-com:vml" xmlns:wp14="http://schemas.microsoft.com/office/word/2010/wordprocessingDrawing" xmlns:wp="http://schemas.openxmlformats.org/drawingml/2006/wordprocessingDrawing" xmlns:w10="urn:schemas-microsoft-com:office:word" xmlns:w="http://schemas.openxmlformats.org/wordprocessingml/2006/main" xmlns:w14="http://schemas.microsoft.com/office/word/2010/wordml" xmlns:w15="http://schemas.microsoft.com/office/word/2012/wordml" xmlns:w16cid="http://schemas.microsoft.com/office/word/2016/wordml/cid" xmlns:w16se="http://schemas.microsoft.com/office/word/2015/wordml/symex" xmlns:wpg="http://schemas.microsoft.com/office/word/2010/wordprocessingGroup" xmlns:wpi="http://schemas.microsoft.com/office/word/2010/wordprocessingInk" xmlns:wne="http://schemas.microsoft.com/office/word/2006/wordml" xmlns:wps="http://schemas.microsoft.com/office/word/2010/wordprocessingShape" mc:Ignorable="w14 w15 w16se w16cid wp14">
   <w16cid:commentId w16cid:paraId="487E546E" w16cid:durableId="26A4F8C0"/>
+  <w16cid:commentId w16cid:paraId="47E359D5" w16cid:durableId="26FFBB4B"/>
+  <w16cid:commentId w16cid:paraId="2ECC9EA5" w16cid:durableId="26FFBBA0"/>
   <w16cid:commentId w16cid:paraId="00724519" w16cid:durableId="26A4FC3B"/>
 </w16cid:commentsIds>
 </file>
@@ -1107,6 +1612,7 @@
   <w:style w:type="character" w:default="1" w:styleId="DefaultParagraphFont">
     <w:name w:val="Default Paragraph Font"/>
     <w:uiPriority w:val="1"/>
+    <w:semiHidden/>
     <w:unhideWhenUsed/>
   </w:style>
   <w:style w:type="table" w:default="1" w:styleId="TableNormal">
@@ -1527,6 +2033,15 @@
 </file>
 
 <file path=customXml/item1.xml><?xml version="1.0" encoding="utf-8"?>
+<?mso-contentType ?>
+<FormTemplates xmlns="http://schemas.microsoft.com/sharepoint/v3/contenttype/forms">
+  <Display>DocumentLibraryForm</Display>
+  <Edit>DocumentLibraryForm</Edit>
+  <New>DocumentLibraryForm</New>
+</FormTemplates>
+</file>
+
+<file path=customXml/item2.xml><?xml version="1.0" encoding="utf-8"?>
 <ct:contentTypeSchema xmlns:ct="http://schemas.microsoft.com/office/2006/metadata/contentType" xmlns:ma="http://schemas.microsoft.com/office/2006/metadata/properties/metaAttributes" ct:_="" ma:_="" ma:contentTypeName="Document" ma:contentTypeID="0x01010010D08B74DB13F641A1FB2572219BFE55" ma:contentTypeVersion="15" ma:contentTypeDescription="Create a new document." ma:contentTypeScope="" ma:versionID="d72e6b404a86689d5149284bbb843f28">
   <xsd:schema xmlns:xsd="http://www.w3.org/2001/XMLSchema" xmlns:xs="http://www.w3.org/2001/XMLSchema" xmlns:p="http://schemas.microsoft.com/office/2006/metadata/properties" xmlns:ns3="26133458-dd6b-4323-9224-444c1d830d6d" xmlns:ns4="ab955a96-761f-4c96-a6fc-04b9ce4c53f5" targetNamespace="http://schemas.microsoft.com/office/2006/metadata/properties" ma:root="true" ma:fieldsID="2fd11072b5cff02776c944f38ca4696e" ns3:_="" ns4:_="">
     <xsd:import namespace="26133458-dd6b-4323-9224-444c1d830d6d"/>
@@ -1763,22 +2278,25 @@
 </ct:contentTypeSchema>
 </file>
 
-<file path=customXml/item2.xml><?xml version="1.0" encoding="utf-8"?>
-<?mso-contentType ?>
-<FormTemplates xmlns="http://schemas.microsoft.com/sharepoint/v3/contenttype/forms">
-  <Display>DocumentLibraryForm</Display>
-  <Edit>DocumentLibraryForm</Edit>
-  <New>DocumentLibraryForm</New>
-</FormTemplates>
-</file>
-
 <file path=customXml/item3.xml><?xml version="1.0" encoding="utf-8"?>
 <p:properties xmlns:p="http://schemas.microsoft.com/office/2006/metadata/properties" xmlns:xsi="http://www.w3.org/2001/XMLSchema-instance" xmlns:pc="http://schemas.microsoft.com/office/infopath/2007/PartnerControls">
   <documentManagement/>
 </p:properties>
 </file>
 
+<file path=customXml/item4.xml><?xml version="1.0" encoding="utf-8"?>
+<b:Sources xmlns:b="http://schemas.openxmlformats.org/officeDocument/2006/bibliography" xmlns="http://schemas.openxmlformats.org/officeDocument/2006/bibliography" SelectedStyle="\APASixthEditionOfficeOnline.xsl" StyleName="APA" Version="6"/>
+</file>
+
 <file path=customXml/itemProps1.xml><?xml version="1.0" encoding="utf-8"?>
+<ds:datastoreItem xmlns:ds="http://schemas.openxmlformats.org/officeDocument/2006/customXml" ds:itemID="{AFC0019A-16E0-4F2C-9013-C19AF8D6DADA}">
+  <ds:schemaRefs>
+    <ds:schemaRef ds:uri="http://schemas.microsoft.com/sharepoint/v3/contenttype/forms"/>
+  </ds:schemaRefs>
+</ds:datastoreItem>
+</file>
+
+<file path=customXml/itemProps2.xml><?xml version="1.0" encoding="utf-8"?>
 <ds:datastoreItem xmlns:ds="http://schemas.openxmlformats.org/officeDocument/2006/customXml" ds:itemID="{CEE9B5ED-F880-49A6-95B0-38120AFB23A2}">
   <ds:schemaRefs>
     <ds:schemaRef ds:uri="http://schemas.microsoft.com/office/2006/metadata/contentType"/>
@@ -1797,27 +2315,19 @@
 </ds:datastoreItem>
 </file>
 
-<file path=customXml/itemProps2.xml><?xml version="1.0" encoding="utf-8"?>
-<ds:datastoreItem xmlns:ds="http://schemas.openxmlformats.org/officeDocument/2006/customXml" ds:itemID="{AFC0019A-16E0-4F2C-9013-C19AF8D6DADA}">
+<file path=customXml/itemProps3.xml><?xml version="1.0" encoding="utf-8"?>
+<ds:datastoreItem xmlns:ds="http://schemas.openxmlformats.org/officeDocument/2006/customXml" ds:itemID="{87FC70D4-78E2-4E57-974A-AA74BBA4C7DF}">
   <ds:schemaRefs>
-    <ds:schemaRef ds:uri="http://schemas.microsoft.com/sharepoint/v3/contenttype/forms"/>
+    <ds:schemaRef ds:uri="http://schemas.microsoft.com/office/2006/metadata/properties"/>
+    <ds:schemaRef ds:uri="http://schemas.microsoft.com/office/infopath/2007/PartnerControls"/>
   </ds:schemaRefs>
 </ds:datastoreItem>
 </file>
 
-<file path=customXml/itemProps3.xml><?xml version="1.0" encoding="utf-8"?>
-<ds:datastoreItem xmlns:ds="http://schemas.openxmlformats.org/officeDocument/2006/customXml" ds:itemID="{87FC70D4-78E2-4E57-974A-AA74BBA4C7DF}">
+<file path=customXml/itemProps4.xml><?xml version="1.0" encoding="utf-8"?>
+<ds:datastoreItem xmlns:ds="http://schemas.openxmlformats.org/officeDocument/2006/customXml" ds:itemID="{2CE42616-7350-4128-B1F6-462E8E6A08F0}">
   <ds:schemaRefs>
-    <ds:schemaRef ds:uri="http://purl.org/dc/terms/"/>
-    <ds:schemaRef ds:uri="http://schemas.openxmlformats.org/package/2006/metadata/core-properties"/>
-    <ds:schemaRef ds:uri="http://schemas.microsoft.com/office/2006/documentManagement/types"/>
-    <ds:schemaRef ds:uri="http://schemas.microsoft.com/office/infopath/2007/PartnerControls"/>
-    <ds:schemaRef ds:uri="http://purl.org/dc/elements/1.1/"/>
-    <ds:schemaRef ds:uri="http://schemas.microsoft.com/office/2006/metadata/properties"/>
-    <ds:schemaRef ds:uri="ab955a96-761f-4c96-a6fc-04b9ce4c53f5"/>
-    <ds:schemaRef ds:uri="26133458-dd6b-4323-9224-444c1d830d6d"/>
-    <ds:schemaRef ds:uri="http://www.w3.org/XML/1998/namespace"/>
-    <ds:schemaRef ds:uri="http://purl.org/dc/dcmitype/"/>
+    <ds:schemaRef ds:uri="http://schemas.openxmlformats.org/officeDocument/2006/bibliography"/>
   </ds:schemaRefs>
 </ds:datastoreItem>
 </file>
</xml_diff>

<commit_message>
updated with 2023 isd analyses
</commit_message>
<xml_diff>
--- a/ms_drafts/Body Size Data Processing.docx
+++ b/ms_drafts/Body Size Data Processing.docx
@@ -55,12 +55,22 @@
       </w:r>
       <w:proofErr w:type="gramEnd"/>
       <w:r>
-        <w:t xml:space="preserve"> per pass per reach, and another with the length of the first 50 fish caught per taxon per reach (but not per pass). To convert both types of samp</w:t>
-      </w:r>
-      <w:bookmarkStart w:id="1" w:name="_GoBack"/>
-      <w:bookmarkEnd w:id="1"/>
-      <w:r>
-        <w:t xml:space="preserve">les into a single format containing abundance (per square meter) of each dry mass, whether macroinvertebrate or fish, multiple data steps were required as described below.  </w:t>
+        <w:t xml:space="preserve"> per pass per </w:t>
+      </w:r>
+      <w:r>
+        <w:t>taxo</w:t>
+      </w:r>
+      <w:r>
+        <w:t>n per collection event</w:t>
+      </w:r>
+      <w:r>
+        <w:t xml:space="preserve">, and another with the length of the first 50 fish caught per taxon per reach </w:t>
+      </w:r>
+      <w:r>
+        <w:t xml:space="preserve">per collection event </w:t>
+      </w:r>
+      <w:r>
+        <w:t xml:space="preserve">(but not per pass). To convert both types of samples into a single format containing abundance (per square meter) of each dry mass, whether macroinvertebrate or fish, multiple data steps were required as described below.  </w:t>
       </w:r>
     </w:p>
     <w:p>
@@ -77,9 +87,15 @@
       </w:r>
     </w:p>
     <w:p>
-      <w:commentRangeStart w:id="2"/>
-      <w:r>
-        <w:t xml:space="preserve">Macroinvertebrate lengths ranged from 1 to </w:t>
+      <w:r>
+        <w:t xml:space="preserve">We obtained 165,316 </w:t>
+      </w:r>
+      <w:r>
+        <w:t xml:space="preserve">macroinvertebrate length measurements, ranging from </w:t>
+      </w:r>
+      <w:commentRangeStart w:id="1"/>
+      <w:r>
+        <w:t xml:space="preserve">1 to </w:t>
       </w:r>
       <w:r>
         <w:t>86 mm. However, as shown below</w:t>
@@ -201,6 +217,23 @@
       <w:r>
         <w:t>.</w:t>
       </w:r>
+      <w:commentRangeEnd w:id="1"/>
+      <w:r>
+        <w:rPr>
+          <w:rStyle w:val="CommentReference"/>
+        </w:rPr>
+        <w:commentReference w:id="1"/>
+      </w:r>
+    </w:p>
+    <w:p/>
+    <w:p>
+      <w:commentRangeStart w:id="2"/>
+      <w:r>
+        <w:rPr>
+          <w:i/>
+        </w:rPr>
+        <w:t>Fish</w:t>
+      </w:r>
       <w:commentRangeEnd w:id="2"/>
       <w:r>
         <w:rPr>
@@ -209,21 +242,187 @@
         <w:commentReference w:id="2"/>
       </w:r>
     </w:p>
-    <w:p/>
-    <w:p>
+    <w:p>
+      <w:pPr>
+        <w:rPr>
+          <w:bCs/>
+        </w:rPr>
+      </w:pPr>
+      <w:r>
+        <w:t xml:space="preserve">We obtained </w:t>
+      </w:r>
+      <w:r>
+        <w:t>64,940</w:t>
+      </w:r>
+      <w:r>
+        <w:t xml:space="preserve"> </w:t>
+      </w:r>
+      <w:r>
+        <w:t xml:space="preserve">measurements of individual </w:t>
+      </w:r>
+      <w:r>
+        <w:t xml:space="preserve">fish </w:t>
+      </w:r>
+      <w:r>
+        <w:t>masses (mg wet mass)</w:t>
+      </w:r>
+      <w:r>
+        <w:t xml:space="preserve"> from the </w:t>
+      </w:r>
+      <w:proofErr w:type="spellStart"/>
+      <w:r>
+        <w:rPr>
+          <w:i/>
+        </w:rPr>
+        <w:t>fsh_perFish</w:t>
+      </w:r>
+      <w:proofErr w:type="spellEnd"/>
+      <w:r>
+        <w:t xml:space="preserve"> table in data </w:t>
+      </w:r>
+      <w:r>
+        <w:t xml:space="preserve">product </w:t>
+      </w:r>
+      <w:r>
+        <w:rPr>
+          <w:bCs/>
+        </w:rPr>
+        <w:t>DP1.20107.001</w:t>
+      </w:r>
+      <w:r>
+        <w:rPr>
+          <w:bCs/>
+        </w:rPr>
+        <w:t xml:space="preserve"> (</w:t>
+      </w:r>
       <w:commentRangeStart w:id="3"/>
       <w:r>
         <w:rPr>
+          <w:bCs/>
+        </w:rPr>
+        <w:t>NEON 2022)</w:t>
+      </w:r>
+      <w:commentRangeEnd w:id="3"/>
+      <w:r>
+        <w:rPr>
+          <w:rStyle w:val="CommentReference"/>
+        </w:rPr>
+        <w:commentReference w:id="3"/>
+      </w:r>
+      <w:r>
+        <w:rPr>
+          <w:bCs/>
+        </w:rPr>
+        <w:t xml:space="preserve">. </w:t>
+      </w:r>
+      <w:r>
+        <w:rPr>
+          <w:bCs/>
+        </w:rPr>
+        <w:t>For each collection event (i.e., collection dat</w:t>
+      </w:r>
+      <w:r>
+        <w:rPr>
+          <w:bCs/>
+        </w:rPr>
+        <w:t>e, reach, and site</w:t>
+      </w:r>
+      <w:r>
+        <w:rPr>
+          <w:bCs/>
+        </w:rPr>
+        <w:t xml:space="preserve">), </w:t>
+      </w:r>
+      <w:proofErr w:type="spellStart"/>
+      <w:r>
+        <w:rPr>
+          <w:bCs/>
           <w:i/>
         </w:rPr>
-        <w:t>Fish</w:t>
-      </w:r>
-      <w:commentRangeEnd w:id="3"/>
-      <w:r>
-        <w:rPr>
-          <w:rStyle w:val="CommentReference"/>
-        </w:rPr>
-        <w:commentReference w:id="3"/>
+        <w:t>fsh_perFish</w:t>
+      </w:r>
+      <w:proofErr w:type="spellEnd"/>
+      <w:r>
+        <w:rPr>
+          <w:bCs/>
+        </w:rPr>
+        <w:t xml:space="preserve"> contains up to 50 </w:t>
+      </w:r>
+      <w:r>
+        <w:rPr>
+          <w:bCs/>
+        </w:rPr>
+        <w:t xml:space="preserve">individual </w:t>
+      </w:r>
+      <w:r>
+        <w:rPr>
+          <w:bCs/>
+        </w:rPr>
+        <w:t>mass measures</w:t>
+      </w:r>
+      <w:r>
+        <w:rPr>
+          <w:bCs/>
+        </w:rPr>
+        <w:t xml:space="preserve"> per species.</w:t>
+      </w:r>
+      <w:r>
+        <w:rPr>
+          <w:bCs/>
+        </w:rPr>
+        <w:t xml:space="preserve"> </w:t>
+      </w:r>
+      <w:r>
+        <w:rPr>
+          <w:bCs/>
+        </w:rPr>
+        <w:t>Wet mass was converted to</w:t>
+      </w:r>
+      <w:r>
+        <w:rPr>
+          <w:bCs/>
+        </w:rPr>
+        <w:t xml:space="preserve"> dry mass estimates (mg)</w:t>
+      </w:r>
+      <w:r>
+        <w:rPr>
+          <w:bCs/>
+        </w:rPr>
+        <w:t xml:space="preserve"> by</w:t>
+      </w:r>
+      <w:r>
+        <w:rPr>
+          <w:bCs/>
+        </w:rPr>
+        <w:t xml:space="preserve"> assuming </w:t>
+      </w:r>
+      <w:proofErr w:type="spellStart"/>
+      <w:r>
+        <w:rPr>
+          <w:bCs/>
+        </w:rPr>
+        <w:t>dry_mass</w:t>
+      </w:r>
+      <w:proofErr w:type="spellEnd"/>
+      <w:r>
+        <w:rPr>
+          <w:bCs/>
+        </w:rPr>
+        <w:t xml:space="preserve"> = </w:t>
+      </w:r>
+      <w:proofErr w:type="spellStart"/>
+      <w:r>
+        <w:rPr>
+          <w:bCs/>
+        </w:rPr>
+        <w:t>wet_mass</w:t>
+      </w:r>
+      <w:proofErr w:type="spellEnd"/>
+      <w:r>
+        <w:rPr>
+          <w:bCs/>
+        </w:rPr>
+        <w:t xml:space="preserve">*0.2. </w:t>
       </w:r>
     </w:p>
     <w:p>
@@ -233,162 +432,26 @@
         </w:rPr>
       </w:pPr>
       <w:r>
-        <w:t xml:space="preserve">We obtained </w:t>
-      </w:r>
-      <w:r>
-        <w:t xml:space="preserve">measurements of individual </w:t>
-      </w:r>
-      <w:r>
-        <w:t>fish total lengths</w:t>
-      </w:r>
-      <w:r>
-        <w:t xml:space="preserve"> (mm)</w:t>
-      </w:r>
-      <w:r>
-        <w:t xml:space="preserve"> from the </w:t>
-      </w:r>
-      <w:proofErr w:type="spellStart"/>
-      <w:r>
-        <w:rPr>
-          <w:i/>
-        </w:rPr>
-        <w:t>fsh_perFish</w:t>
-      </w:r>
-      <w:proofErr w:type="spellEnd"/>
-      <w:r>
-        <w:t xml:space="preserve"> table in data </w:t>
-      </w:r>
-      <w:r>
-        <w:t xml:space="preserve">product </w:t>
-      </w:r>
-      <w:r>
-        <w:rPr>
-          <w:bCs/>
-        </w:rPr>
-        <w:t>DP1.20107.001</w:t>
-      </w:r>
-      <w:r>
-        <w:rPr>
-          <w:bCs/>
-        </w:rPr>
-        <w:t xml:space="preserve"> (</w:t>
-      </w:r>
-      <w:commentRangeStart w:id="4"/>
-      <w:r>
-        <w:rPr>
-          <w:bCs/>
-        </w:rPr>
-        <w:t>NEON 2022)</w:t>
-      </w:r>
-      <w:commentRangeEnd w:id="4"/>
-      <w:r>
-        <w:rPr>
-          <w:rStyle w:val="CommentReference"/>
-        </w:rPr>
-        <w:commentReference w:id="4"/>
-      </w:r>
-      <w:r>
-        <w:rPr>
-          <w:bCs/>
-        </w:rPr>
-        <w:t xml:space="preserve">. </w:t>
-      </w:r>
-      <w:r>
-        <w:rPr>
-          <w:bCs/>
-        </w:rPr>
-        <w:t>For each collection event (i.e., collection dat</w:t>
-      </w:r>
-      <w:r>
-        <w:rPr>
-          <w:bCs/>
-        </w:rPr>
-        <w:t>e, reach, and site</w:t>
-      </w:r>
-      <w:r>
-        <w:rPr>
-          <w:bCs/>
-        </w:rPr>
-        <w:t xml:space="preserve">), </w:t>
-      </w:r>
-      <w:proofErr w:type="spellStart"/>
-      <w:r>
-        <w:rPr>
-          <w:bCs/>
-          <w:i/>
-        </w:rPr>
-        <w:t>fsh_perFish</w:t>
-      </w:r>
-      <w:proofErr w:type="spellEnd"/>
-      <w:r>
-        <w:rPr>
-          <w:bCs/>
-        </w:rPr>
-        <w:t xml:space="preserve"> contains up to 50 </w:t>
-      </w:r>
-      <w:r>
-        <w:rPr>
-          <w:bCs/>
-        </w:rPr>
-        <w:t xml:space="preserve">individual </w:t>
-      </w:r>
-      <w:r>
-        <w:rPr>
-          <w:bCs/>
-        </w:rPr>
-        <w:t xml:space="preserve">total length </w:t>
-      </w:r>
-      <w:r>
-        <w:rPr>
-          <w:bCs/>
-        </w:rPr>
-        <w:t xml:space="preserve">measurements per species. </w:t>
-      </w:r>
-      <w:r>
-        <w:rPr>
-          <w:bCs/>
-        </w:rPr>
-        <w:t xml:space="preserve">Most species have fewer than 50 measurements, </w:t>
-      </w:r>
-      <w:r>
-        <w:rPr>
-          <w:bCs/>
-        </w:rPr>
-        <w:t>and</w:t>
-      </w:r>
-      <w:r>
-        <w:rPr>
-          <w:bCs/>
-        </w:rPr>
-        <w:t xml:space="preserve"> in some </w:t>
-      </w:r>
-      <w:proofErr w:type="gramStart"/>
-      <w:r>
-        <w:rPr>
-          <w:bCs/>
-        </w:rPr>
-        <w:t>cases</w:t>
-      </w:r>
-      <w:proofErr w:type="gramEnd"/>
-      <w:r>
-        <w:rPr>
-          <w:bCs/>
-        </w:rPr>
-        <w:t xml:space="preserve"> there are more than 50. </w:t>
-      </w:r>
-      <w:r>
-        <w:rPr>
-          <w:bCs/>
-        </w:rPr>
-        <w:t xml:space="preserve">Length measurements were </w:t>
-      </w:r>
-      <w:r>
         <w:rPr>
           <w:bCs/>
         </w:rPr>
         <w:lastRenderedPageBreak/>
-        <w:t>converted to dry mass estimates (mg) using published length-weight equations specific to the fish species or family (FISHBASE).</w:t>
-      </w:r>
+        <w:t>NEON also collects total length data on each fish. We chose to use dry mass measures because fish lengths appeared to show bias against smaller fish</w:t>
+      </w:r>
+      <w:r>
+        <w:rPr>
+          <w:bCs/>
+        </w:rPr>
+        <w:t xml:space="preserve"> (Figure 1b). The same was true in the dry mass estimates, but the impact appeared to be less drastic</w:t>
+      </w:r>
+      <w:r>
+        <w:rPr>
+          <w:bCs/>
+        </w:rPr>
+        <w:t xml:space="preserve"> (Figure 1a). </w:t>
+      </w:r>
+      <w:bookmarkStart w:id="4" w:name="_GoBack"/>
+      <w:bookmarkEnd w:id="4"/>
     </w:p>
     <w:p>
       <w:pPr>
@@ -399,134 +462,13 @@
       <w:r>
         <w:rPr>
           <w:bCs/>
-        </w:rPr>
-        <w:t xml:space="preserve">There was clear bias in the dataset that suggested undercounting of </w:t>
-      </w:r>
-      <w:r>
-        <w:rPr>
-          <w:bCs/>
-        </w:rPr>
-        <w:t>small fish</w:t>
-      </w:r>
-      <w:r>
-        <w:rPr>
-          <w:bCs/>
-        </w:rPr>
-        <w:t xml:space="preserve"> (Figure X)</w:t>
-      </w:r>
-      <w:r>
-        <w:rPr>
-          <w:bCs/>
-        </w:rPr>
-        <w:t>.</w:t>
-      </w:r>
-      <w:r>
-        <w:rPr>
-          <w:bCs/>
-        </w:rPr>
-        <w:t xml:space="preserve"> NEON uses </w:t>
-      </w:r>
-      <w:r>
-        <w:rPr>
-          <w:bCs/>
-        </w:rPr>
-        <w:t xml:space="preserve">block nets and dip nets that typically have a mesh size of </w:t>
-      </w:r>
-      <w:r>
-        <w:rPr>
-          <w:bCs/>
-        </w:rPr>
-        <w:t xml:space="preserve">3.175 mm. </w:t>
-      </w:r>
-      <w:r>
-        <w:rPr>
-          <w:bCs/>
-        </w:rPr>
-        <w:t xml:space="preserve">Following Garcia et al. (1994), we removed fish with body diameters less than two times the mesh diameter before analyzing the data. To </w:t>
-      </w:r>
-      <w:r>
-        <w:rPr>
-          <w:bCs/>
-        </w:rPr>
-        <w:t>determine fish</w:t>
-      </w:r>
-      <w:r>
-        <w:rPr>
-          <w:bCs/>
-        </w:rPr>
-        <w:t xml:space="preserve"> diameters, we </w:t>
-      </w:r>
-      <w:r>
-        <w:rPr>
-          <w:bCs/>
-        </w:rPr>
-        <w:t xml:space="preserve">first converted lengths to girth (i.e., circumference) using published length/girth ratios (Jones et al. 1999). We then converted girths to diameters, assuming a perfect circle, </w:t>
-      </w:r>
-      <w:r>
-        <w:rPr>
-          <w:bCs/>
-        </w:rPr>
-        <w:t xml:space="preserve">using the formula d = c/pi. Fish with d </w:t>
-      </w:r>
-      <w:r>
-        <w:rPr>
-          <w:bCs/>
-        </w:rPr>
-        <w:t>less than or equal to</w:t>
-      </w:r>
-      <w:r>
-        <w:rPr>
-          <w:bCs/>
-        </w:rPr>
-        <w:t xml:space="preserve"> 6.</w:t>
-      </w:r>
-      <w:r>
-        <w:rPr>
-          <w:bCs/>
-        </w:rPr>
-        <w:t>35</w:t>
-      </w:r>
-      <w:r>
-        <w:rPr>
-          <w:bCs/>
-        </w:rPr>
-        <w:t xml:space="preserve"> mm</w:t>
-      </w:r>
-      <w:r>
-        <w:rPr>
-          <w:bCs/>
-        </w:rPr>
-        <w:t xml:space="preserve"> (</w:t>
-      </w:r>
-      <w:r>
-        <w:rPr>
-          <w:bCs/>
-        </w:rPr>
-        <w:t>i.e., less than 34.8 mm total length)</w:t>
-      </w:r>
-      <w:r>
-        <w:rPr>
-          <w:bCs/>
-        </w:rPr>
-        <w:t xml:space="preserve"> were then removed from the dataset prior to analysis.</w:t>
-      </w:r>
-    </w:p>
-    <w:p>
-      <w:pPr>
-        <w:rPr>
-          <w:bCs/>
-        </w:rPr>
-      </w:pPr>
-      <w:r>
-        <w:rPr>
-          <w:bCs/>
           <w:noProof/>
         </w:rPr>
         <w:drawing>
-          <wp:inline distT="0" distB="0" distL="0" distR="0" wp14:anchorId="7FF7428E" wp14:editId="4EEC00CE">
-            <wp:extent cx="5486400" cy="2743200"/>
+          <wp:inline distT="0" distB="0" distL="0" distR="0" wp14:anchorId="11E82FAE" wp14:editId="356AAE40">
+            <wp:extent cx="5943600" cy="2971800"/>
             <wp:effectExtent l="0" t="0" r="0" b="0"/>
-            <wp:docPr id="3" name="Picture 3"/>
+            <wp:docPr id="1" name="Picture 1"/>
             <wp:cNvGraphicFramePr>
               <a:graphicFrameLocks xmlns:a="http://schemas.openxmlformats.org/drawingml/2006/main" noChangeAspect="1"/>
             </wp:cNvGraphicFramePr>
@@ -534,7 +476,7 @@
               <a:graphicData uri="http://schemas.openxmlformats.org/drawingml/2006/picture">
                 <pic:pic xmlns:pic="http://schemas.openxmlformats.org/drawingml/2006/picture">
                   <pic:nvPicPr>
-                    <pic:cNvPr id="3" name="all_and_culled.jpg"/>
+                    <pic:cNvPr id="1" name="fish_sampling-bias.jpg"/>
                     <pic:cNvPicPr/>
                   </pic:nvPicPr>
                   <pic:blipFill>
@@ -552,7 +494,7 @@
                   <pic:spPr>
                     <a:xfrm>
                       <a:off x="0" y="0"/>
-                      <a:ext cx="5486400" cy="2743200"/>
+                      <a:ext cx="5943600" cy="2971800"/>
                     </a:xfrm>
                     <a:prstGeom prst="rect">
                       <a:avLst/>
@@ -611,7 +553,6 @@
     <w:p>
       <w:pPr>
         <w:rPr>
-          <w:b/>
           <w:bCs/>
         </w:rPr>
       </w:pPr>
@@ -708,217 +649,277 @@
         <w:rPr>
           <w:bCs/>
         </w:rPr>
-        <w:t xml:space="preserve"> per reach per pass per taxon. </w:t>
-      </w:r>
-      <w:r>
-        <w:rPr>
-          <w:bCs/>
-        </w:rPr>
-        <w:t>We used these data to estimate the total population size of each species using the</w:t>
-      </w:r>
-      <w:r>
-        <w:rPr>
-          <w:bCs/>
-        </w:rPr>
+        <w:t xml:space="preserve"> per reach per pass per taxon.</w:t>
+      </w:r>
+      <w:r>
+        <w:rPr>
+          <w:bCs/>
+        </w:rPr>
+        <w:t xml:space="preserve"> However, if a pass collects zero fish, </w:t>
+      </w:r>
+      <w:r>
+        <w:rPr>
+          <w:bCs/>
+        </w:rPr>
+        <w:t>it is not directly entered as zero in the data (unfortunately!). Instead, it is noted as a true zero in a third file</w:t>
+      </w:r>
+      <w:r>
+        <w:rPr>
+          <w:bCs/>
+        </w:rPr>
+        <w:t xml:space="preserve">: </w:t>
+      </w:r>
+      <w:proofErr w:type="spellStart"/>
+      <w:r>
+        <w:rPr>
+          <w:bCs/>
+          <w:i/>
+        </w:rPr>
+        <w:t>fsh_perPass</w:t>
+      </w:r>
+      <w:proofErr w:type="spellEnd"/>
+      <w:r>
+        <w:rPr>
+          <w:bCs/>
+        </w:rPr>
+        <w:t>. We used that file to identify true zeros</w:t>
+      </w:r>
+      <w:r>
+        <w:rPr>
+          <w:bCs/>
+        </w:rPr>
+        <w:t>. Around 5% of the</w:t>
+      </w:r>
+      <w:r>
+        <w:rPr>
+          <w:bCs/>
+        </w:rPr>
+        <w:t xml:space="preserve"> samples had missing data that could not be identified as a true zero. We removed those samples</w:t>
+      </w:r>
+      <w:r>
+        <w:rPr>
+          <w:bCs/>
+        </w:rPr>
+        <w:t>.</w:t>
+      </w:r>
+    </w:p>
+    <w:p>
+      <w:r>
+        <w:rPr>
+          <w:bCs/>
+        </w:rPr>
+        <w:t>After wrangling the data, w</w:t>
+      </w:r>
+      <w:r>
+        <w:rPr>
+          <w:bCs/>
+        </w:rPr>
+        <w:t xml:space="preserve">e </w:t>
+      </w:r>
+      <w:r>
+        <w:rPr>
+          <w:bCs/>
+        </w:rPr>
+        <w:t>estimated</w:t>
+      </w:r>
+      <w:r>
+        <w:rPr>
+          <w:bCs/>
+        </w:rPr>
+        <w:t xml:space="preserve"> the total population size</w:t>
+      </w:r>
+      <w:r>
+        <w:rPr>
+          <w:bCs/>
+        </w:rPr>
+        <w:t xml:space="preserve"> (number/m</w:t>
+      </w:r>
+      <w:r>
+        <w:rPr>
+          <w:bCs/>
+          <w:vertAlign w:val="superscript"/>
+        </w:rPr>
+        <w:t>2</w:t>
+      </w:r>
+      <w:r>
+        <w:rPr>
+          <w:bCs/>
+        </w:rPr>
+        <w:t>)</w:t>
+      </w:r>
+      <w:r>
+        <w:rPr>
+          <w:bCs/>
+        </w:rPr>
+        <w:t xml:space="preserve"> of </w:t>
+      </w:r>
+      <w:r>
+        <w:rPr>
+          <w:bCs/>
+        </w:rPr>
+        <w:t>fish in each collection using a multinomial Poisson depletion model (</w:t>
+      </w:r>
+      <w:proofErr w:type="spellStart"/>
+      <w:r>
+        <w:rPr>
+          <w:bCs/>
+        </w:rPr>
+        <w:t>Royle</w:t>
+      </w:r>
+      <w:proofErr w:type="spellEnd"/>
+      <w:r>
+        <w:rPr>
+          <w:bCs/>
+        </w:rPr>
+        <w:t xml:space="preserve"> et al. 2004). </w:t>
+      </w:r>
+      <w:r>
+        <w:rPr>
+          <w:bCs/>
+        </w:rPr>
+        <w:t xml:space="preserve">We specified the model in R using the </w:t>
+      </w:r>
+      <w:proofErr w:type="spellStart"/>
+      <w:r>
+        <w:rPr>
+          <w:bCs/>
+          <w:i/>
+        </w:rPr>
+        <w:t>ubms</w:t>
+      </w:r>
+      <w:proofErr w:type="spellEnd"/>
+      <w:r>
+        <w:t xml:space="preserve"> package (</w:t>
+      </w:r>
+      <w:r>
+        <w:t>Kellner et al. 2021</w:t>
+      </w:r>
+      <w:r>
+        <w:t xml:space="preserve">). The response variable was the number of </w:t>
+      </w:r>
+      <w:proofErr w:type="gramStart"/>
+      <w:r>
+        <w:t>fish</w:t>
+      </w:r>
+      <w:proofErr w:type="gramEnd"/>
+      <w:r>
+        <w:t xml:space="preserve"> caught per pass and the predictor variable was</w:t>
+      </w:r>
+      <w:r>
+        <w:t xml:space="preserve"> the </w:t>
+      </w:r>
+      <w:r>
+        <w:t>collection id (</w:t>
+      </w:r>
+      <w:proofErr w:type="spellStart"/>
+      <w:r>
+        <w:t>site</w:t>
+      </w:r>
+      <w:r>
+        <w:t>_date_reach</w:t>
+      </w:r>
+      <w:proofErr w:type="spellEnd"/>
+      <w:r>
+        <w:t xml:space="preserve">). The model resulted in a population estimate for each collection. We then </w:t>
+      </w:r>
+      <w:r>
+        <w:t xml:space="preserve">multiplied that population estimate by the relative abundance of each fish species, resulting in an estimated density (number/m2) of each fish species in each collection. </w:t>
+      </w:r>
+      <w:r>
+        <w:t xml:space="preserve">Finally, we merged those estimates with the length </w:t>
+      </w:r>
+      <w:r>
+        <w:t>measurements and resampled</w:t>
+      </w:r>
+      <w:r>
+        <w:t xml:space="preserve"> with replacement the body sizes of each species in each collection. To ensure a large enough sample size, we</w:t>
+      </w:r>
+      <w:r>
+        <w:t xml:space="preserve"> converted each density estimate to number/10,000 m2. </w:t>
+      </w:r>
+      <w:r>
+        <w:t>For each collection, we then summed up the total number of individual body sizes, along with their density estimates</w:t>
+      </w:r>
+      <w:r>
+        <w:t>.</w:t>
+      </w:r>
+    </w:p>
+    <w:p>
+      <w:pPr>
+        <w:rPr>
+          <w:i/>
+        </w:rPr>
+      </w:pPr>
+      <w:r>
+        <w:rPr>
+          <w:i/>
+        </w:rPr>
+        <w:t>Combining fish and macroinvertebrates</w:t>
+      </w:r>
+    </w:p>
+    <w:p>
+      <w:r>
+        <w:lastRenderedPageBreak/>
+        <w:t>We combined the fish and macroinvertebrate body size datasets and then tallied the number of body sizes, along with their density.</w:t>
+      </w:r>
+      <w:r>
+        <w:t xml:space="preserve"> Fish and macroinvertebrates </w:t>
+      </w:r>
+      <w:r>
+        <w:t xml:space="preserve">were collected on different dates, with macroinvertebrates collected three times per year and fish collected twice. Therefore, </w:t>
+      </w:r>
+      <w:r>
+        <w:t xml:space="preserve">to combine fish and macroinvertebrate samples, we limited the data to only collections that occurred within 30 days of each other. For example, if macroinvertebrates were collected on June 10 and fish collected on June 20, those samples were treated as one. </w:t>
+      </w:r>
+      <w:r>
+        <w:t xml:space="preserve">If more than one sample was in this window (e.g., another fish collection on June 21), we included on the most recent collection. </w:t>
+      </w:r>
+      <w:r>
+        <w:t xml:space="preserve"> The resulting data set is a list of </w:t>
+      </w:r>
+      <w:r>
+        <w:t xml:space="preserve">18,050 unique </w:t>
+      </w:r>
+      <w:r>
+        <w:t>body size</w:t>
+      </w:r>
+      <w:r>
+        <w:t xml:space="preserve">s ranging </w:t>
+      </w:r>
+      <w:r>
+        <w:t>nine</w:t>
+      </w:r>
+      <w:r>
+        <w:t xml:space="preserve"> orders of magnitude</w:t>
+      </w:r>
+      <w:r>
+        <w:t xml:space="preserve"> (0.003 to 200,000 mg)</w:t>
+      </w:r>
+      <w:r>
         <w:t xml:space="preserve"> </w:t>
       </w:r>
-      <w:proofErr w:type="spellStart"/>
-      <w:r>
-        <w:rPr>
-          <w:bCs/>
-        </w:rPr>
-        <w:t>CarleStrub</w:t>
-      </w:r>
-      <w:proofErr w:type="spellEnd"/>
-      <w:r>
-        <w:rPr>
-          <w:bCs/>
-        </w:rPr>
-        <w:t xml:space="preserve"> formula in the</w:t>
-      </w:r>
-      <w:r>
-        <w:rPr>
-          <w:bCs/>
-        </w:rPr>
-        <w:t xml:space="preserve"> </w:t>
-      </w:r>
-      <w:proofErr w:type="gramStart"/>
-      <w:r>
-        <w:rPr>
-          <w:bCs/>
-          <w:i/>
-        </w:rPr>
-        <w:t>removal(</w:t>
-      </w:r>
-      <w:proofErr w:type="gramEnd"/>
-      <w:r>
-        <w:rPr>
-          <w:bCs/>
-          <w:i/>
-        </w:rPr>
-        <w:t>)</w:t>
-      </w:r>
-      <w:r>
-        <w:rPr>
-          <w:bCs/>
-        </w:rPr>
-        <w:t xml:space="preserve"> function of the FSA package (CITE). </w:t>
-      </w:r>
-      <w:r>
-        <w:rPr>
-          <w:bCs/>
-        </w:rPr>
-        <w:t xml:space="preserve">This resulted in estimates of fish abundance per m2. </w:t>
-      </w:r>
-      <w:r>
-        <w:rPr>
-          <w:bCs/>
-        </w:rPr>
-        <w:t xml:space="preserve">We converted these estimates to fish </w:t>
-      </w:r>
-      <w:r>
-        <w:rPr>
-          <w:bCs/>
-          <w:i/>
-        </w:rPr>
-        <w:t>size</w:t>
-      </w:r>
-      <w:r>
-        <w:rPr>
-          <w:bCs/>
-        </w:rPr>
-        <w:t xml:space="preserve"> per m2 by sampling sizes from the fish size measures. To do this, we first converted measures from per_m2 to </w:t>
-      </w:r>
-      <w:r>
-        <w:rPr>
-          <w:bCs/>
-        </w:rPr>
-        <w:t>1000*per_m2 so that abundance estimates were in integers. We th</w:t>
-      </w:r>
-      <w:r>
-        <w:rPr>
-          <w:bCs/>
-        </w:rPr>
-        <w:t xml:space="preserve">en sampled </w:t>
-      </w:r>
-      <w:r>
-        <w:rPr>
-          <w:bCs/>
-        </w:rPr>
-        <w:t xml:space="preserve">individual </w:t>
-      </w:r>
-      <w:r>
-        <w:rPr>
-          <w:bCs/>
-        </w:rPr>
-        <w:t xml:space="preserve">body </w:t>
-      </w:r>
-      <w:r>
-        <w:rPr>
-          <w:bCs/>
-        </w:rPr>
-        <w:t>sizes (mg dry mass)</w:t>
-      </w:r>
-      <w:r>
-        <w:rPr>
-          <w:bCs/>
-        </w:rPr>
-        <w:t xml:space="preserve"> with replacement from the </w:t>
-      </w:r>
-      <w:proofErr w:type="spellStart"/>
-      <w:r>
-        <w:rPr>
-          <w:bCs/>
-          <w:i/>
-        </w:rPr>
-        <w:t>fsh_perFish</w:t>
-      </w:r>
-      <w:proofErr w:type="spellEnd"/>
-      <w:r>
-        <w:rPr>
-          <w:bCs/>
-        </w:rPr>
-        <w:t xml:space="preserve"> table relative to the number of individuals estimated from the 3-pass removal. For example, if t</w:t>
-      </w:r>
-      <w:r>
-        <w:rPr>
-          <w:bCs/>
-        </w:rPr>
-        <w:t xml:space="preserve">he </w:t>
-      </w:r>
-      <w:proofErr w:type="gramStart"/>
-      <w:r>
-        <w:rPr>
-          <w:bCs/>
-          <w:i/>
-        </w:rPr>
-        <w:t>removal(</w:t>
-      </w:r>
-      <w:proofErr w:type="gramEnd"/>
-      <w:r>
-        <w:rPr>
-          <w:bCs/>
-          <w:i/>
-        </w:rPr>
-        <w:t>)</w:t>
-      </w:r>
-      <w:r>
-        <w:rPr>
-          <w:bCs/>
-        </w:rPr>
-        <w:t xml:space="preserve"> function estimated 296 individuals</w:t>
-      </w:r>
-      <w:r>
-        <w:rPr>
-          <w:bCs/>
-        </w:rPr>
-        <w:t xml:space="preserve"> of Speckled Dace in a reach, then we sampled 296 body sizes from the Speckled dace body size measurements (at that site/date/reach combination). Since only 50 individuals were measured, that meant that some body sizes are repeated. </w:t>
-      </w:r>
-      <w:r>
-        <w:rPr>
-          <w:bCs/>
-        </w:rPr>
-        <w:t xml:space="preserve">From this list of body sizes, we obtained a list of counts per </w:t>
-      </w:r>
-      <w:r>
-        <w:rPr>
-          <w:bCs/>
-        </w:rPr>
-        <w:t>body size</w:t>
-      </w:r>
-      <w:r>
-        <w:rPr>
-          <w:bCs/>
-        </w:rPr>
-        <w:t xml:space="preserve">, which we then converted to </w:t>
-      </w:r>
-      <w:r>
-        <w:rPr>
-          <w:bCs/>
-        </w:rPr>
-        <w:t xml:space="preserve">body size per m2. These estimates were then </w:t>
-      </w:r>
-      <w:r>
-        <w:rPr>
-          <w:bCs/>
-        </w:rPr>
-        <w:lastRenderedPageBreak/>
-        <w:t xml:space="preserve">combined with macroinvertebrate estimates to generate a list of body sizes (mg dry mass) and their abundance (no/m2) for both fish and macroinvertebrates. </w:t>
-      </w:r>
-      <w:r>
-        <w:rPr>
-          <w:bCs/>
-        </w:rPr>
-        <w:t xml:space="preserve"> </w:t>
-      </w:r>
-      <w:r>
-        <w:rPr>
-          <w:bCs/>
-        </w:rPr>
-        <w:t xml:space="preserve"> </w:t>
-      </w:r>
-    </w:p>
-    <w:p/>
+      <w:r>
+        <w:t>and their densit</w:t>
+      </w:r>
+      <w:r>
+        <w:t>ies</w:t>
+      </w:r>
+      <w:r>
+        <w:t xml:space="preserve"> for 1</w:t>
+      </w:r>
+      <w:r>
+        <w:t>51</w:t>
+      </w:r>
+      <w:r>
+        <w:t xml:space="preserve"> collections across 2</w:t>
+      </w:r>
+      <w:r>
+        <w:t>3</w:t>
+      </w:r>
+      <w:r>
+        <w:t xml:space="preserve"> sites over 5 years. </w:t>
+      </w:r>
+    </w:p>
     <w:sectPr>
       <w:pgSz w:w="12240" w:h="15840"/>
       <w:pgMar w:top="1440" w:right="1440" w:bottom="1440" w:left="1440" w:header="720" w:footer="720" w:gutter="0"/>
@@ -1063,7 +1064,7 @@
       </w:r>
     </w:p>
   </w:comment>
-  <w:comment w:id="2" w:author="Wesner, Jeff S" w:date="2022-10-23T13:08:00Z" w:initials="WJS">
+  <w:comment w:id="1" w:author="Wesner, Jeff S" w:date="2022-10-23T13:08:00Z" w:initials="WJS">
     <w:p>
       <w:pPr>
         <w:pStyle w:val="CommentText"/>
@@ -1124,7 +1125,7 @@
       </w:pPr>
     </w:p>
   </w:comment>
-  <w:comment w:id="3" w:author="Wesner, Jeff S" w:date="2022-10-23T13:09:00Z" w:initials="WJS">
+  <w:comment w:id="2" w:author="Wesner, Jeff S" w:date="2022-10-23T13:09:00Z" w:initials="WJS">
     <w:p>
       <w:pPr>
         <w:pStyle w:val="CommentText"/>
@@ -1140,7 +1141,7 @@
       </w:r>
     </w:p>
   </w:comment>
-  <w:comment w:id="4" w:author="Wesner, Jeff S" w:date="2022-08-15T17:09:00Z" w:initials="WJS">
+  <w:comment w:id="3" w:author="Wesner, Jeff S" w:date="2022-08-15T17:09:00Z" w:initials="WJS">
     <w:p>
       <w:pPr>
         <w:pStyle w:val="CommentText"/>
@@ -1612,7 +1613,6 @@
   <w:style w:type="character" w:default="1" w:styleId="DefaultParagraphFont">
     <w:name w:val="Default Paragraph Font"/>
     <w:uiPriority w:val="1"/>
-    <w:semiHidden/>
     <w:unhideWhenUsed/>
   </w:style>
   <w:style w:type="table" w:default="1" w:styleId="TableNormal">
@@ -2033,12 +2033,9 @@
 </file>
 
 <file path=customXml/item1.xml><?xml version="1.0" encoding="utf-8"?>
-<?mso-contentType ?>
-<FormTemplates xmlns="http://schemas.microsoft.com/sharepoint/v3/contenttype/forms">
-  <Display>DocumentLibraryForm</Display>
-  <Edit>DocumentLibraryForm</Edit>
-  <New>DocumentLibraryForm</New>
-</FormTemplates>
+<p:properties xmlns:p="http://schemas.microsoft.com/office/2006/metadata/properties" xmlns:xsi="http://www.w3.org/2001/XMLSchema-instance" xmlns:pc="http://schemas.microsoft.com/office/infopath/2007/PartnerControls">
+  <documentManagement/>
+</p:properties>
 </file>
 
 <file path=customXml/item2.xml><?xml version="1.0" encoding="utf-8"?>
@@ -2279,9 +2276,12 @@
 </file>
 
 <file path=customXml/item3.xml><?xml version="1.0" encoding="utf-8"?>
-<p:properties xmlns:p="http://schemas.microsoft.com/office/2006/metadata/properties" xmlns:xsi="http://www.w3.org/2001/XMLSchema-instance" xmlns:pc="http://schemas.microsoft.com/office/infopath/2007/PartnerControls">
-  <documentManagement/>
-</p:properties>
+<?mso-contentType ?>
+<FormTemplates xmlns="http://schemas.microsoft.com/sharepoint/v3/contenttype/forms">
+  <Display>DocumentLibraryForm</Display>
+  <Edit>DocumentLibraryForm</Edit>
+  <New>DocumentLibraryForm</New>
+</FormTemplates>
 </file>
 
 <file path=customXml/item4.xml><?xml version="1.0" encoding="utf-8"?>
@@ -2289,9 +2289,18 @@
 </file>
 
 <file path=customXml/itemProps1.xml><?xml version="1.0" encoding="utf-8"?>
-<ds:datastoreItem xmlns:ds="http://schemas.openxmlformats.org/officeDocument/2006/customXml" ds:itemID="{AFC0019A-16E0-4F2C-9013-C19AF8D6DADA}">
+<ds:datastoreItem xmlns:ds="http://schemas.openxmlformats.org/officeDocument/2006/customXml" ds:itemID="{87FC70D4-78E2-4E57-974A-AA74BBA4C7DF}">
   <ds:schemaRefs>
-    <ds:schemaRef ds:uri="http://schemas.microsoft.com/sharepoint/v3/contenttype/forms"/>
+    <ds:schemaRef ds:uri="http://schemas.microsoft.com/office/infopath/2007/PartnerControls"/>
+    <ds:schemaRef ds:uri="http://purl.org/dc/terms/"/>
+    <ds:schemaRef ds:uri="http://schemas.microsoft.com/office/2006/metadata/properties"/>
+    <ds:schemaRef ds:uri="ab955a96-761f-4c96-a6fc-04b9ce4c53f5"/>
+    <ds:schemaRef ds:uri="http://schemas.microsoft.com/office/2006/documentManagement/types"/>
+    <ds:schemaRef ds:uri="http://purl.org/dc/elements/1.1/"/>
+    <ds:schemaRef ds:uri="http://purl.org/dc/dcmitype/"/>
+    <ds:schemaRef ds:uri="http://schemas.openxmlformats.org/package/2006/metadata/core-properties"/>
+    <ds:schemaRef ds:uri="26133458-dd6b-4323-9224-444c1d830d6d"/>
+    <ds:schemaRef ds:uri="http://www.w3.org/XML/1998/namespace"/>
   </ds:schemaRefs>
 </ds:datastoreItem>
 </file>
@@ -2316,16 +2325,15 @@
 </file>
 
 <file path=customXml/itemProps3.xml><?xml version="1.0" encoding="utf-8"?>
-<ds:datastoreItem xmlns:ds="http://schemas.openxmlformats.org/officeDocument/2006/customXml" ds:itemID="{87FC70D4-78E2-4E57-974A-AA74BBA4C7DF}">
+<ds:datastoreItem xmlns:ds="http://schemas.openxmlformats.org/officeDocument/2006/customXml" ds:itemID="{AFC0019A-16E0-4F2C-9013-C19AF8D6DADA}">
   <ds:schemaRefs>
-    <ds:schemaRef ds:uri="http://schemas.microsoft.com/office/2006/metadata/properties"/>
-    <ds:schemaRef ds:uri="http://schemas.microsoft.com/office/infopath/2007/PartnerControls"/>
+    <ds:schemaRef ds:uri="http://schemas.microsoft.com/sharepoint/v3/contenttype/forms"/>
   </ds:schemaRefs>
 </ds:datastoreItem>
 </file>
 
 <file path=customXml/itemProps4.xml><?xml version="1.0" encoding="utf-8"?>
-<ds:datastoreItem xmlns:ds="http://schemas.openxmlformats.org/officeDocument/2006/customXml" ds:itemID="{2CE42616-7350-4128-B1F6-462E8E6A08F0}">
+<ds:datastoreItem xmlns:ds="http://schemas.openxmlformats.org/officeDocument/2006/customXml" ds:itemID="{5EC5CD65-CDDF-43C9-A408-621AE87D3411}">
   <ds:schemaRefs>
     <ds:schemaRef ds:uri="http://schemas.openxmlformats.org/officeDocument/2006/bibliography"/>
   </ds:schemaRefs>

</xml_diff>